<commit_message>
added course 6 assignment part 2
</commit_message>
<xml_diff>
--- a/Course6Assignment1/Course6Assignment.docx
+++ b/Course6Assignment1/Course6Assignment.docx
@@ -98,10 +98,38 @@
     </w:p>
     <w:p>
       <w:pPr>
+        <w:pStyle w:val="FirstParagraph"/>
+      </w:pPr>
+      <w:r>
+        <w:rPr>
+          <w:b/>
+        </w:rPr>
+        <w:t xml:space="preserve">URL</w:t>
+      </w:r>
+      <w:r>
+        <w:t xml:space="preserve"> </w:t>
+      </w:r>
+      <w:r>
+        <w:t xml:space="preserve">:</w:t>
+      </w:r>
+      <w:r>
+        <w:t xml:space="preserve"> </w:t>
+      </w:r>
+      <w:hyperlink r:id="rId22">
+        <w:r>
+          <w:rPr>
+            <w:rStyle w:val="Hyperlink"/>
+          </w:rPr>
+          <w:t xml:space="preserve">https://github.com/majusus/datasciencecoursera/tree/master/Course6Assignment1</w:t>
+        </w:r>
+      </w:hyperlink>
+    </w:p>
+    <w:p>
+      <w:pPr>
         <w:pStyle w:val="Heading1"/>
       </w:pPr>
-      <w:bookmarkStart w:id="22" w:name="synopsis"/>
-      <w:bookmarkEnd w:id="22"/>
+      <w:bookmarkStart w:id="23" w:name="synopsis"/>
+      <w:bookmarkEnd w:id="23"/>
       <w:r>
         <w:t xml:space="preserve">Synopsis</w:t>
       </w:r>
@@ -138,8 +166,8 @@
       <w:pPr>
         <w:pStyle w:val="Heading1"/>
       </w:pPr>
-      <w:bookmarkStart w:id="23" w:name="part-1---simulation-exercise"/>
-      <w:bookmarkEnd w:id="23"/>
+      <w:bookmarkStart w:id="24" w:name="part-1---simulation-exercise"/>
+      <w:bookmarkEnd w:id="24"/>
       <w:r>
         <w:t xml:space="preserve">Part 1 - Simulation Exercise</w:t>
       </w:r>
@@ -148,8 +176,8 @@
       <w:pPr>
         <w:pStyle w:val="Heading2"/>
       </w:pPr>
-      <w:bookmarkStart w:id="24" w:name="overview"/>
-      <w:bookmarkEnd w:id="24"/>
+      <w:bookmarkStart w:id="25" w:name="overview"/>
+      <w:bookmarkEnd w:id="25"/>
       <w:r>
         <w:t xml:space="preserve">Overview</w:t>
       </w:r>
@@ -166,8 +194,8 @@
       <w:pPr>
         <w:pStyle w:val="Heading2"/>
       </w:pPr>
-      <w:bookmarkStart w:id="25" w:name="instructions"/>
-      <w:bookmarkEnd w:id="25"/>
+      <w:bookmarkStart w:id="26" w:name="instructions"/>
+      <w:bookmarkEnd w:id="26"/>
       <w:r>
         <w:t xml:space="preserve">Instructions</w:t>
       </w:r>
@@ -212,8 +240,8 @@
       <w:pPr>
         <w:pStyle w:val="Heading2"/>
       </w:pPr>
-      <w:bookmarkStart w:id="26" w:name="prepare-environment"/>
-      <w:bookmarkEnd w:id="26"/>
+      <w:bookmarkStart w:id="27" w:name="prepare-environment"/>
+      <w:bookmarkEnd w:id="27"/>
       <w:r>
         <w:t xml:space="preserve">Prepare Environment</w:t>
       </w:r>
@@ -676,8 +704,8 @@
       <w:pPr>
         <w:pStyle w:val="Heading2"/>
       </w:pPr>
-      <w:bookmarkStart w:id="27" w:name="mean-comparison"/>
-      <w:bookmarkEnd w:id="27"/>
+      <w:bookmarkStart w:id="28" w:name="mean-comparison"/>
+      <w:bookmarkEnd w:id="28"/>
       <w:r>
         <w:t xml:space="preserve">Mean Comparison</w:t>
       </w:r>
@@ -694,8 +722,8 @@
       <w:pPr>
         <w:pStyle w:val="Heading3"/>
       </w:pPr>
-      <w:bookmarkStart w:id="28" w:name="sample-mean"/>
-      <w:bookmarkEnd w:id="28"/>
+      <w:bookmarkStart w:id="29" w:name="sample-mean"/>
+      <w:bookmarkEnd w:id="29"/>
       <w:r>
         <w:t xml:space="preserve">Sample Mean</w:t>
       </w:r>
@@ -767,8 +795,8 @@
       <w:pPr>
         <w:pStyle w:val="Heading3"/>
       </w:pPr>
-      <w:bookmarkStart w:id="29" w:name="theoretical-mean"/>
-      <w:bookmarkEnd w:id="29"/>
+      <w:bookmarkStart w:id="30" w:name="theoretical-mean"/>
+      <w:bookmarkEnd w:id="30"/>
       <w:r>
         <w:t xml:space="preserve">Theoretical Mean</w:t>
       </w:r>
@@ -893,8 +921,8 @@
       <w:pPr>
         <w:pStyle w:val="Heading2"/>
       </w:pPr>
-      <w:bookmarkStart w:id="30" w:name="variance-comparison"/>
-      <w:bookmarkEnd w:id="30"/>
+      <w:bookmarkStart w:id="31" w:name="variance-comparison"/>
+      <w:bookmarkEnd w:id="31"/>
       <w:r>
         <w:t xml:space="preserve">Variance Comparison</w:t>
       </w:r>
@@ -911,8 +939,8 @@
       <w:pPr>
         <w:pStyle w:val="Heading3"/>
       </w:pPr>
-      <w:bookmarkStart w:id="31" w:name="sample-variance"/>
-      <w:bookmarkEnd w:id="31"/>
+      <w:bookmarkStart w:id="32" w:name="sample-variance"/>
+      <w:bookmarkEnd w:id="32"/>
       <w:r>
         <w:t xml:space="preserve">Sample Variance</w:t>
       </w:r>
@@ -978,8 +1006,8 @@
       <w:pPr>
         <w:pStyle w:val="Heading3"/>
       </w:pPr>
-      <w:bookmarkStart w:id="32" w:name="theoretical-variance"/>
-      <w:bookmarkEnd w:id="32"/>
+      <w:bookmarkStart w:id="33" w:name="theoretical-variance"/>
+      <w:bookmarkEnd w:id="33"/>
       <w:r>
         <w:t xml:space="preserve">Theoretical Variance</w:t>
       </w:r>
@@ -1140,8 +1168,8 @@
       <w:pPr>
         <w:pStyle w:val="Heading3"/>
       </w:pPr>
-      <w:bookmarkStart w:id="33" w:name="sample-standard-of-deviation"/>
-      <w:bookmarkEnd w:id="33"/>
+      <w:bookmarkStart w:id="34" w:name="sample-standard-of-deviation"/>
+      <w:bookmarkEnd w:id="34"/>
       <w:r>
         <w:t xml:space="preserve">Sample Standard of Deviation</w:t>
       </w:r>
@@ -1207,8 +1235,8 @@
       <w:pPr>
         <w:pStyle w:val="Heading3"/>
       </w:pPr>
-      <w:bookmarkStart w:id="34" w:name="theoretical-standard-of-deviation"/>
-      <w:bookmarkEnd w:id="34"/>
+      <w:bookmarkStart w:id="35" w:name="theoretical-standard-of-deviation"/>
+      <w:bookmarkEnd w:id="35"/>
       <w:r>
         <w:t xml:space="preserve">Theoretical Standard of Deviation</w:t>
       </w:r>
@@ -1339,8 +1367,8 @@
       <w:pPr>
         <w:pStyle w:val="Heading2"/>
       </w:pPr>
-      <w:bookmarkStart w:id="35" w:name="results"/>
-      <w:bookmarkEnd w:id="35"/>
+      <w:bookmarkStart w:id="36" w:name="results"/>
+      <w:bookmarkEnd w:id="36"/>
       <w:r>
         <w:t xml:space="preserve">RESULTS</w:t>
       </w:r>
@@ -1349,8 +1377,8 @@
       <w:pPr>
         <w:pStyle w:val="Heading3"/>
       </w:pPr>
-      <w:bookmarkStart w:id="36" w:name="show-that-the-distribution-is-approximately-normal."/>
-      <w:bookmarkEnd w:id="36"/>
+      <w:bookmarkStart w:id="37" w:name="show-that-the-distribution-is-approximately-normal."/>
+      <w:bookmarkEnd w:id="37"/>
       <w:r>
         <w:t xml:space="preserve">Show that the distribution is approximately normal.</w:t>
       </w:r>
@@ -2212,7 +2240,7 @@
                     </pic:cNvPicPr>
                   </pic:nvPicPr>
                   <pic:blipFill>
-                    <a:blip r:embed="rId37"/>
+                    <a:blip r:embed="rId38"/>
                     <a:stretch>
                       <a:fillRect/>
                     </a:stretch>
@@ -2295,8 +2323,8 @@
       <w:pPr>
         <w:pStyle w:val="Heading2"/>
       </w:pPr>
-      <w:bookmarkStart w:id="38" w:name="confidence-interval-comparison"/>
-      <w:bookmarkEnd w:id="38"/>
+      <w:bookmarkStart w:id="39" w:name="confidence-interval-comparison"/>
+      <w:bookmarkEnd w:id="39"/>
       <w:r>
         <w:t xml:space="preserve">Confidence Interval Comparison</w:t>
       </w:r>
@@ -2313,8 +2341,8 @@
       <w:pPr>
         <w:pStyle w:val="Heading3"/>
       </w:pPr>
-      <w:bookmarkStart w:id="39" w:name="sample-ci"/>
-      <w:bookmarkEnd w:id="39"/>
+      <w:bookmarkStart w:id="40" w:name="sample-ci"/>
+      <w:bookmarkEnd w:id="40"/>
       <w:r>
         <w:t xml:space="preserve">Sample CI</w:t>
       </w:r>
@@ -2506,8 +2534,8 @@
       <w:pPr>
         <w:pStyle w:val="Heading3"/>
       </w:pPr>
-      <w:bookmarkStart w:id="40" w:name="theoretical-ci"/>
-      <w:bookmarkEnd w:id="40"/>
+      <w:bookmarkStart w:id="41" w:name="theoretical-ci"/>
+      <w:bookmarkEnd w:id="41"/>
       <w:r>
         <w:t xml:space="preserve">Theoretical CI</w:t>
       </w:r>
@@ -2722,8 +2750,8 @@
       <w:pPr>
         <w:pStyle w:val="Heading2"/>
       </w:pPr>
-      <w:bookmarkStart w:id="41" w:name="conclusion"/>
-      <w:bookmarkEnd w:id="41"/>
+      <w:bookmarkStart w:id="42" w:name="conclusion"/>
+      <w:bookmarkEnd w:id="42"/>
       <w:r>
         <w:t xml:space="preserve">Conclusion</w:t>
       </w:r>
@@ -2844,7 +2872,7 @@
     </w:lvl>
   </w:abstractNum>
   <w:abstractNum w:abstractNumId="990">
-    <w:nsid w:val="679cbccb"/>
+    <w:nsid w:val="2af468ce"/>
     <w:multiLevelType w:val="multilevel"/>
     <w:lvl w:ilvl="0">
       <w:numFmt w:val="bullet"/>
@@ -2925,7 +2953,7 @@
     </w:lvl>
   </w:abstractNum>
   <w:abstractNum w:abstractNumId="99411">
-    <w:nsid w:val="d53af438"/>
+    <w:nsid w:val="16196edc"/>
     <w:multiLevelType w:val="multilevel"/>
     <w:lvl w:ilvl="0">
       <w:start w:val="1"/>

</xml_diff>